<commit_message>
[update] esquema do relatório
</commit_message>
<xml_diff>
--- a/doc/T04-relatorio-tolfaltas.docx
+++ b/doc/T04-relatorio-tolfaltas.docx
@@ -3,8 +3,6 @@
 <w:document xmlns:wpc="http://schemas.microsoft.com/office/word/2010/wordprocessingCanvas" xmlns:mo="http://schemas.microsoft.com/office/mac/office/2008/main" xmlns:mc="http://schemas.openxmlformats.org/markup-compatibility/2006" xmlns:mv="urn:schemas-microsoft-com:mac:vml" xmlns:o="urn:schemas-microsoft-com:office:office" xmlns:r="http://schemas.openxmlformats.org/officeDocument/2006/relationships" xmlns:m="http://schemas.openxmlformats.org/officeDocument/2006/math" xmlns:v="urn:schemas-microsoft-com:vml" xmlns:wp14="http://schemas.microsoft.com/office/word/2010/wordprocessingDrawing" xmlns:wp="http://schemas.openxmlformats.org/drawingml/2006/wordprocessingDrawing" xmlns:w10="urn:schemas-microsoft-com:office:word" xmlns:w="http://schemas.openxmlformats.org/wordprocessingml/2006/main" xmlns:w14="http://schemas.microsoft.com/office/word/2010/wordml" xmlns:wpg="http://schemas.microsoft.com/office/word/2010/wordprocessingGroup" xmlns:wpi="http://schemas.microsoft.com/office/word/2010/wordprocessingInk" xmlns:wne="http://schemas.microsoft.com/office/word/2006/wordml" xmlns:wps="http://schemas.microsoft.com/office/word/2010/wordprocessingShape" mc:Ignorable="w14 wp14">
   <w:body>
     <w:p>
-      <w:bookmarkStart w:id="0" w:name="_GoBack"/>
-      <w:bookmarkEnd w:id="0"/>
       <w:r>
         <w:rPr>
           <w:noProof/>
@@ -622,31 +620,17 @@
         <mc:AlternateContent>
           <mc:Choice Requires="wpg">
             <w:drawing>
-              <wp:anchor distT="0" distB="0" distL="114300" distR="114300" simplePos="0" relativeHeight="251678208" behindDoc="0" locked="0" layoutInCell="1" allowOverlap="1" wp14:anchorId="41955F6D" wp14:editId="355209A8">
+              <wp:anchor distT="0" distB="0" distL="114300" distR="114300" simplePos="0" relativeHeight="251678208" behindDoc="0" locked="0" layoutInCell="1" allowOverlap="1" wp14:anchorId="41955F6D" wp14:editId="320CBF3C">
                 <wp:simplePos x="0" y="0"/>
                 <wp:positionH relativeFrom="column">
                   <wp:posOffset>3657600</wp:posOffset>
                 </wp:positionH>
                 <wp:positionV relativeFrom="paragraph">
-                  <wp:posOffset>3227705</wp:posOffset>
+                  <wp:posOffset>2884805</wp:posOffset>
                 </wp:positionV>
-                <wp:extent cx="2286000" cy="2144395"/>
-                <wp:effectExtent l="0" t="0" r="0" b="0"/>
-                <wp:wrapThrough wrapText="bothSides">
-                  <wp:wrapPolygon edited="0">
-                    <wp:start x="240" y="0"/>
-                    <wp:lineTo x="240" y="19189"/>
-                    <wp:lineTo x="960" y="20724"/>
-                    <wp:lineTo x="2400" y="21235"/>
-                    <wp:lineTo x="18000" y="21235"/>
-                    <wp:lineTo x="18480" y="13048"/>
-                    <wp:lineTo x="21360" y="12025"/>
-                    <wp:lineTo x="21360" y="2814"/>
-                    <wp:lineTo x="20400" y="2303"/>
-                    <wp:lineTo x="11760" y="0"/>
-                    <wp:lineTo x="240" y="0"/>
-                  </wp:wrapPolygon>
-                </wp:wrapThrough>
+                <wp:extent cx="2171700" cy="2144395"/>
+                <wp:effectExtent l="0" t="0" r="12700" b="0"/>
+                <wp:wrapSquare wrapText="bothSides"/>
                 <wp:docPr id="51" name="Group 51"/>
                 <wp:cNvGraphicFramePr/>
                 <a:graphic xmlns:a="http://schemas.openxmlformats.org/drawingml/2006/main">
@@ -656,7 +640,7 @@
                       <wpg:grpSpPr>
                         <a:xfrm>
                           <a:off x="0" y="0"/>
-                          <a:ext cx="2286000" cy="2144395"/>
+                          <a:ext cx="2171700" cy="2144395"/>
                           <a:chOff x="0" y="0"/>
                           <a:chExt cx="2400300" cy="2144395"/>
                         </a:xfrm>
@@ -1167,7 +1151,7 @@
           </mc:Choice>
           <mc:Fallback>
             <w:pict>
-              <v:group id="Group 51" o:spid="_x0000_s1027" style="position:absolute;margin-left:4in;margin-top:254.15pt;width:180pt;height:168.85pt;z-index:251678208;mso-width-relative:margin;mso-height-relative:margin" coordsize="2400300,2144395" o:gfxdata="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">
+              <v:group id="Group 51" o:spid="_x0000_s1027" style="position:absolute;margin-left:4in;margin-top:227.15pt;width:171pt;height:168.85pt;z-index:251678208;mso-width-relative:margin;mso-height-relative:margin" coordsize="2400300,2144395" o:gfxdata="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">
                 <v:group id="Group 42" o:spid="_x0000_s1028" style="position:absolute;width:2400300;height:1257300" coordsize="2400300,1257300" o:gfxdata="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">
                   <v:group id="Group 20" o:spid="_x0000_s1029" style="position:absolute;left:114300;top:228600;width:2286000;height:1028700" coordsize="2286000,1028700" o:gfxdata="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">
                     <v:group id="Group 18" o:spid="_x0000_s1030" style="position:absolute;top:114300;width:114300;height:800100" coordsize="114300,800100" o:gfxdata="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">
@@ -1184,6 +1168,10 @@
                         <v:shadow on="t" opacity="22937f" mv:blur="40000f" origin=",.5" offset="0,23000emu"/>
                       </v:oval>
                     </v:group>
+                    <v:shapetype id="_x0000_t202" coordsize="21600,21600" o:spt="202" path="m0,0l0,21600,21600,21600,21600,0xe">
+                      <v:stroke joinstyle="miter"/>
+                      <v:path gradientshapeok="t" o:connecttype="rect"/>
+                    </v:shapetype>
                     <v:shape id="Text Box 19" o:spid="_x0000_s1035" type="#_x0000_t202" style="position:absolute;left:114300;width:2171700;height:1028700;visibility:visible;mso-wrap-style:square;v-text-anchor:top" o:gfxdata="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" filled="f" stroked="f">
                       <v:textbox>
                         <w:txbxContent>
@@ -1268,13 +1256,7 @@
                             <w:rPr>
                               <w:sz w:val="22"/>
                             </w:rPr>
-                            <w:t xml:space="preserve"> </w:t>
-                          </w:r>
-                          <w:r>
-                            <w:rPr>
-                              <w:sz w:val="22"/>
-                            </w:rPr>
-                            <w:t>Ligações que só são estabelecidas quando o Mediador Primário falhar</w:t>
+                            <w:t xml:space="preserve"> Ligações que só são estabelecidas quando o Mediador Primário falhar</w:t>
                           </w:r>
                         </w:p>
                         <w:p>
@@ -1318,7 +1300,7 @@
                     </v:textbox>
                   </v:shape>
                 </v:group>
-                <w10:wrap type="through"/>
+                <w10:wrap type="square"/>
               </v:group>
             </w:pict>
           </mc:Fallback>
@@ -1333,18 +1315,18 @@
           <w:lang w:val="en-US"/>
         </w:rPr>
         <w:drawing>
-          <wp:anchor distT="0" distB="0" distL="114300" distR="114300" simplePos="0" relativeHeight="251658239" behindDoc="0" locked="0" layoutInCell="1" allowOverlap="1" wp14:anchorId="3EEB7ACD" wp14:editId="41A886C5">
+          <wp:anchor distT="0" distB="0" distL="114300" distR="114300" simplePos="0" relativeHeight="251658239" behindDoc="0" locked="0" layoutInCell="1" allowOverlap="1" wp14:anchorId="006835DE" wp14:editId="14A2CF0B">
             <wp:simplePos x="0" y="0"/>
             <wp:positionH relativeFrom="column">
               <wp:posOffset>0</wp:posOffset>
             </wp:positionH>
             <wp:positionV relativeFrom="paragraph">
-              <wp:posOffset>114300</wp:posOffset>
+              <wp:posOffset>-228600</wp:posOffset>
             </wp:positionV>
-            <wp:extent cx="5270500" cy="4432300"/>
-            <wp:effectExtent l="0" t="0" r="12700" b="12700"/>
+            <wp:extent cx="5270500" cy="3843020"/>
+            <wp:effectExtent l="0" t="0" r="12700" b="0"/>
             <wp:wrapSquare wrapText="bothSides"/>
-            <wp:docPr id="47" name="Picture 47"/>
+            <wp:docPr id="5" name="Picture 5"/>
             <wp:cNvGraphicFramePr>
               <a:graphicFrameLocks xmlns:a="http://schemas.openxmlformats.org/drawingml/2006/main" noChangeAspect="1"/>
             </wp:cNvGraphicFramePr>
@@ -1363,13 +1345,13 @@
                         </a:ext>
                       </a:extLst>
                     </a:blip>
-                    <a:srcRect b="40542"/>
+                    <a:srcRect t="7171" b="41270"/>
                     <a:stretch/>
                   </pic:blipFill>
                   <pic:spPr bwMode="auto">
                     <a:xfrm>
                       <a:off x="0" y="0"/>
-                      <a:ext cx="5270500" cy="4432300"/>
+                      <a:ext cx="5270500" cy="3843020"/>
                     </a:xfrm>
                     <a:prstGeom prst="rect">
                       <a:avLst/>
@@ -1412,6 +1394,28 @@
         <w:pStyle w:val="NormalWeb"/>
         <w:rPr>
           <w:rFonts w:ascii="Cambria" w:hAnsi="Cambria"/>
+          <w:b/>
+          <w:sz w:val="24"/>
+          <w:szCs w:val="24"/>
+        </w:rPr>
+      </w:pPr>
+    </w:p>
+    <w:p>
+      <w:pPr>
+        <w:pStyle w:val="NormalWeb"/>
+        <w:rPr>
+          <w:rFonts w:ascii="Cambria" w:hAnsi="Cambria"/>
+          <w:b/>
+          <w:sz w:val="24"/>
+          <w:szCs w:val="24"/>
+        </w:rPr>
+      </w:pPr>
+    </w:p>
+    <w:p>
+      <w:pPr>
+        <w:pStyle w:val="NormalWeb"/>
+        <w:rPr>
+          <w:rFonts w:ascii="Cambria" w:hAnsi="Cambria"/>
           <w:noProof/>
           <w:sz w:val="22"/>
           <w:szCs w:val="22"/>
@@ -1897,6 +1901,16 @@
           <w:tab w:val="left" w:pos="1403"/>
         </w:tabs>
         <w:rPr>
+          <w:sz w:val="22"/>
+        </w:rPr>
+      </w:pPr>
+    </w:p>
+    <w:p>
+      <w:pPr>
+        <w:tabs>
+          <w:tab w:val="left" w:pos="1403"/>
+        </w:tabs>
+        <w:rPr>
           <w:rFonts w:ascii="CIDFont+F1" w:hAnsi="CIDFont+F1" w:cs="Times New Roman" w:hint="eastAsia"/>
           <w:b/>
           <w:sz w:val="26"/>
@@ -1904,6 +1918,8 @@
           <w:u w:val="single"/>
         </w:rPr>
       </w:pPr>
+      <w:bookmarkStart w:id="0" w:name="_GoBack"/>
+      <w:bookmarkEnd w:id="0"/>
       <w:r>
         <w:rPr>
           <w:b/>
@@ -4571,7 +4587,7 @@
 </file>
 
 <file path=customXml/itemProps1.xml><?xml version="1.0" encoding="utf-8"?>
-<ds:datastoreItem xmlns:ds="http://schemas.openxmlformats.org/officeDocument/2006/customXml" ds:itemID="{DDAEC98F-E0C5-B24B-B16E-F573BBB1F946}">
+<ds:datastoreItem xmlns:ds="http://schemas.openxmlformats.org/officeDocument/2006/customXml" ds:itemID="{53D544E1-3D08-8C49-A3BC-A72E32C9B58B}">
   <ds:schemaRefs>
     <ds:schemaRef ds:uri="http://schemas.openxmlformats.org/officeDocument/2006/bibliography"/>
   </ds:schemaRefs>

</xml_diff>

<commit_message>
[update] esquema do relatório - novo handler
</commit_message>
<xml_diff>
--- a/doc/T04-relatorio-tolfaltas.docx
+++ b/doc/T04-relatorio-tolfaltas.docx
@@ -71,7 +71,7 @@
         <mc:AlternateContent>
           <mc:Choice Requires="wps">
             <w:drawing>
-              <wp:anchor distT="0" distB="0" distL="114300" distR="114300" simplePos="0" relativeHeight="251659264" behindDoc="0" locked="0" layoutInCell="1" allowOverlap="1" wp14:anchorId="5DD9A11E" wp14:editId="25EECCA1">
+              <wp:anchor distT="0" distB="0" distL="114300" distR="114300" simplePos="0" relativeHeight="251658240" behindDoc="0" locked="0" layoutInCell="1" allowOverlap="1" wp14:anchorId="5DD9A11E" wp14:editId="71DEB8BF">
                 <wp:simplePos x="0" y="0"/>
                 <wp:positionH relativeFrom="column">
                   <wp:posOffset>914400</wp:posOffset>
@@ -156,7 +156,7 @@
                 <v:stroke joinstyle="miter"/>
                 <v:path gradientshapeok="t" o:connecttype="rect"/>
               </v:shapetype>
-              <v:shape id="Text Box 2" o:spid="_x0000_s1026" type="#_x0000_t202" style="position:absolute;margin-left:1in;margin-top:6.75pt;width:256pt;height:1in;z-index:251659264;visibility:visible;mso-wrap-style:none;mso-wrap-distance-left:9pt;mso-wrap-distance-top:0;mso-wrap-distance-right:9pt;mso-wrap-distance-bottom:0;mso-position-horizontal:absolute;mso-position-horizontal-relative:text;mso-position-vertical:absolute;mso-position-vertical-relative:text;v-text-anchor:top" o:gfxdata="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" filled="f" stroked="f">
+              <v:shape id="Text Box 2" o:spid="_x0000_s1026" type="#_x0000_t202" style="position:absolute;margin-left:1in;margin-top:6.75pt;width:256pt;height:1in;z-index:251658240;visibility:visible;mso-wrap-style:none;mso-wrap-distance-left:9pt;mso-wrap-distance-top:0;mso-wrap-distance-right:9pt;mso-wrap-distance-bottom:0;mso-position-horizontal:absolute;mso-position-horizontal-relative:text;mso-position-vertical:absolute;mso-position-vertical-relative:text;v-text-anchor:top" o:gfxdata="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" filled="f" stroked="f">
                 <v:textbox>
                   <w:txbxContent>
                     <w:p>
@@ -276,7 +276,7 @@
                 <w:lang w:val="en-US"/>
               </w:rPr>
               <w:drawing>
-                <wp:inline distT="0" distB="0" distL="0" distR="0" wp14:anchorId="00EBC6B0" wp14:editId="7031EF5B">
+                <wp:inline distT="0" distB="0" distL="0" distR="0" wp14:anchorId="00EBC6B0" wp14:editId="08627A97">
                   <wp:extent cx="1513022" cy="1513022"/>
                   <wp:effectExtent l="0" t="0" r="11430" b="11430"/>
                   <wp:docPr id="3" name="Picture 3"/>
@@ -335,7 +335,7 @@
                 <w:lang w:val="en-US"/>
               </w:rPr>
               <w:drawing>
-                <wp:inline distT="0" distB="0" distL="0" distR="0" wp14:anchorId="46B85BD9" wp14:editId="06E913D7">
+                <wp:inline distT="0" distB="0" distL="0" distR="0" wp14:anchorId="46B85BD9" wp14:editId="4505A86E">
                   <wp:extent cx="1514153" cy="1513022"/>
                   <wp:effectExtent l="0" t="0" r="10160" b="11430"/>
                   <wp:docPr id="4" name="Picture 4"/>
@@ -401,7 +401,7 @@
                 <w:lang w:val="en-US"/>
               </w:rPr>
               <w:drawing>
-                <wp:inline distT="0" distB="0" distL="0" distR="0" wp14:anchorId="53DE9E78" wp14:editId="47F35A69">
+                <wp:inline distT="0" distB="0" distL="0" distR="0" wp14:anchorId="53DE9E78" wp14:editId="051B58EF">
                   <wp:extent cx="1513000" cy="1498059"/>
                   <wp:effectExtent l="0" t="0" r="11430" b="635"/>
                   <wp:docPr id="8" name="Picture 8"/>
@@ -608,30 +608,29 @@
           <w:szCs w:val="24"/>
         </w:rPr>
       </w:pPr>
-      <w:r>
-        <w:rPr>
-          <w:rFonts w:ascii="Cambria" w:hAnsi="Cambria"/>
+      <w:bookmarkStart w:id="0" w:name="_GoBack"/>
+      <w:bookmarkEnd w:id="0"/>
+      <w:r>
+        <w:rPr>
           <w:noProof/>
-          <w:sz w:val="22"/>
-          <w:szCs w:val="22"/>
           <w:lang w:val="en-US"/>
         </w:rPr>
         <w:lastRenderedPageBreak/>
         <mc:AlternateContent>
           <mc:Choice Requires="wpg">
             <w:drawing>
-              <wp:anchor distT="0" distB="0" distL="114300" distR="114300" simplePos="0" relativeHeight="251678208" behindDoc="0" locked="0" layoutInCell="1" allowOverlap="1" wp14:anchorId="41955F6D" wp14:editId="320CBF3C">
+              <wp:anchor distT="0" distB="0" distL="114300" distR="114300" simplePos="0" relativeHeight="251677184" behindDoc="0" locked="0" layoutInCell="1" allowOverlap="1" wp14:anchorId="53888021" wp14:editId="2A8FED0E">
                 <wp:simplePos x="0" y="0"/>
                 <wp:positionH relativeFrom="column">
-                  <wp:posOffset>3657600</wp:posOffset>
+                  <wp:posOffset>3886200</wp:posOffset>
                 </wp:positionH>
                 <wp:positionV relativeFrom="paragraph">
-                  <wp:posOffset>2884805</wp:posOffset>
+                  <wp:posOffset>1257300</wp:posOffset>
                 </wp:positionV>
-                <wp:extent cx="2171700" cy="2144395"/>
-                <wp:effectExtent l="0" t="0" r="12700" b="0"/>
+                <wp:extent cx="2171700" cy="1943100"/>
+                <wp:effectExtent l="0" t="0" r="12700" b="12700"/>
                 <wp:wrapSquare wrapText="bothSides"/>
-                <wp:docPr id="51" name="Group 51"/>
+                <wp:docPr id="42" name="Group 42"/>
                 <wp:cNvGraphicFramePr/>
                 <a:graphic xmlns:a="http://schemas.openxmlformats.org/drawingml/2006/main">
                   <a:graphicData uri="http://schemas.microsoft.com/office/word/2010/wordprocessingGroup">
@@ -640,285 +639,183 @@
                       <wpg:grpSpPr>
                         <a:xfrm>
                           <a:off x="0" y="0"/>
-                          <a:ext cx="2171700" cy="2144395"/>
-                          <a:chOff x="0" y="0"/>
-                          <a:chExt cx="2400300" cy="2144395"/>
+                          <a:ext cx="2171700" cy="1943100"/>
+                          <a:chOff x="0" y="-457200"/>
+                          <a:chExt cx="2400300" cy="1943100"/>
                         </a:xfrm>
                       </wpg:grpSpPr>
                       <wpg:grpSp>
-                        <wpg:cNvPr id="42" name="Group 42"/>
+                        <wpg:cNvPr id="20" name="Group 20"/>
                         <wpg:cNvGrpSpPr/>
                         <wpg:grpSpPr>
                           <a:xfrm>
-                            <a:off x="0" y="0"/>
-                            <a:ext cx="2400300" cy="1257300"/>
-                            <a:chOff x="0" y="0"/>
-                            <a:chExt cx="2400300" cy="1257300"/>
+                            <a:off x="114300" y="0"/>
+                            <a:ext cx="2286000" cy="1485900"/>
+                            <a:chOff x="0" y="-228600"/>
+                            <a:chExt cx="2286000" cy="1485900"/>
                           </a:xfrm>
                         </wpg:grpSpPr>
                         <wpg:grpSp>
-                          <wpg:cNvPr id="20" name="Group 20"/>
+                          <wpg:cNvPr id="18" name="Group 18"/>
                           <wpg:cNvGrpSpPr/>
                           <wpg:grpSpPr>
                             <a:xfrm>
-                              <a:off x="114300" y="228600"/>
-                              <a:ext cx="2286000" cy="1028700"/>
+                              <a:off x="0" y="114300"/>
+                              <a:ext cx="126333" cy="914400"/>
                               <a:chOff x="0" y="0"/>
-                              <a:chExt cx="2286000" cy="1028700"/>
+                              <a:chExt cx="126333" cy="914400"/>
                             </a:xfrm>
                           </wpg:grpSpPr>
-                          <wpg:grpSp>
-                            <wpg:cNvPr id="18" name="Group 18"/>
-                            <wpg:cNvGrpSpPr/>
-                            <wpg:grpSpPr>
-                              <a:xfrm>
-                                <a:off x="0" y="114300"/>
-                                <a:ext cx="114300" cy="800100"/>
-                                <a:chOff x="0" y="0"/>
-                                <a:chExt cx="114300" cy="800100"/>
-                              </a:xfrm>
-                            </wpg:grpSpPr>
-                            <wps:wsp>
-                              <wps:cNvPr id="11" name="Oval 11"/>
-                              <wps:cNvSpPr/>
-                              <wps:spPr>
-                                <a:xfrm>
-                                  <a:off x="0" y="0"/>
-                                  <a:ext cx="114300" cy="114300"/>
-                                </a:xfrm>
-                                <a:prstGeom prst="ellipse">
-                                  <a:avLst/>
-                                </a:prstGeom>
-                                <a:solidFill>
-                                  <a:srgbClr val="CECECE"/>
-                                </a:solidFill>
-                                <a:ln>
-                                  <a:noFill/>
-                                </a:ln>
-                              </wps:spPr>
-                              <wps:style>
-                                <a:lnRef idx="1">
-                                  <a:schemeClr val="accent1"/>
-                                </a:lnRef>
-                                <a:fillRef idx="3">
-                                  <a:schemeClr val="accent1"/>
-                                </a:fillRef>
-                                <a:effectRef idx="2">
-                                  <a:schemeClr val="accent1"/>
-                                </a:effectRef>
-                                <a:fontRef idx="minor">
-                                  <a:schemeClr val="lt1"/>
-                                </a:fontRef>
-                              </wps:style>
-                              <wps:bodyPr rot="0" spcFirstLastPara="0" vertOverflow="overflow" horzOverflow="overflow" vert="horz" wrap="square" lIns="91440" tIns="45720" rIns="91440" bIns="45720" numCol="1" spcCol="0" rtlCol="0" fromWordArt="0" anchor="ctr" anchorCtr="0" forceAA="0" compatLnSpc="1">
-                                <a:prstTxWarp prst="textNoShape">
-                                  <a:avLst/>
-                                </a:prstTxWarp>
-                                <a:noAutofit/>
-                              </wps:bodyPr>
-                            </wps:wsp>
-                            <wps:wsp>
-                              <wps:cNvPr id="13" name="Oval 13"/>
-                              <wps:cNvSpPr/>
-                              <wps:spPr>
-                                <a:xfrm>
-                                  <a:off x="0" y="228600"/>
-                                  <a:ext cx="114300" cy="114300"/>
-                                </a:xfrm>
-                                <a:prstGeom prst="ellipse">
-                                  <a:avLst/>
-                                </a:prstGeom>
-                                <a:solidFill>
-                                  <a:schemeClr val="tx1"/>
-                                </a:solidFill>
-                                <a:ln>
-                                  <a:noFill/>
-                                </a:ln>
-                              </wps:spPr>
-                              <wps:style>
-                                <a:lnRef idx="1">
-                                  <a:schemeClr val="accent1"/>
-                                </a:lnRef>
-                                <a:fillRef idx="3">
-                                  <a:schemeClr val="accent1"/>
-                                </a:fillRef>
-                                <a:effectRef idx="2">
-                                  <a:schemeClr val="accent1"/>
-                                </a:effectRef>
-                                <a:fontRef idx="minor">
-                                  <a:schemeClr val="lt1"/>
-                                </a:fontRef>
-                              </wps:style>
-                              <wps:bodyPr rot="0" spcFirstLastPara="0" vertOverflow="overflow" horzOverflow="overflow" vert="horz" wrap="square" lIns="91440" tIns="45720" rIns="91440" bIns="45720" numCol="1" spcCol="0" rtlCol="0" fromWordArt="0" anchor="ctr" anchorCtr="0" forceAA="0" compatLnSpc="1">
-                                <a:prstTxWarp prst="textNoShape">
-                                  <a:avLst/>
-                                </a:prstTxWarp>
-                                <a:noAutofit/>
-                              </wps:bodyPr>
-                            </wps:wsp>
-                            <wps:wsp>
-                              <wps:cNvPr id="14" name="Oval 14"/>
-                              <wps:cNvSpPr/>
-                              <wps:spPr>
-                                <a:xfrm>
-                                  <a:off x="0" y="685800"/>
-                                  <a:ext cx="114300" cy="114300"/>
-                                </a:xfrm>
-                                <a:prstGeom prst="ellipse">
-                                  <a:avLst/>
-                                </a:prstGeom>
-                                <a:solidFill>
-                                  <a:srgbClr val="818181"/>
-                                </a:solidFill>
-                                <a:ln>
-                                  <a:noFill/>
-                                </a:ln>
-                              </wps:spPr>
-                              <wps:style>
-                                <a:lnRef idx="1">
-                                  <a:schemeClr val="accent1"/>
-                                </a:lnRef>
-                                <a:fillRef idx="3">
-                                  <a:schemeClr val="accent1"/>
-                                </a:fillRef>
-                                <a:effectRef idx="2">
-                                  <a:schemeClr val="accent1"/>
-                                </a:effectRef>
-                                <a:fontRef idx="minor">
-                                  <a:schemeClr val="lt1"/>
-                                </a:fontRef>
-                              </wps:style>
-                              <wps:bodyPr rot="0" spcFirstLastPara="0" vertOverflow="overflow" horzOverflow="overflow" vert="horz" wrap="square" lIns="91440" tIns="45720" rIns="91440" bIns="45720" numCol="1" spcCol="0" rtlCol="0" fromWordArt="0" anchor="ctr" anchorCtr="0" forceAA="0" compatLnSpc="1">
-                                <a:prstTxWarp prst="textNoShape">
-                                  <a:avLst/>
-                                </a:prstTxWarp>
-                                <a:noAutofit/>
-                              </wps:bodyPr>
-                            </wps:wsp>
-                            <wps:wsp>
-                              <wps:cNvPr id="16" name="Oval 16"/>
-                              <wps:cNvSpPr/>
-                              <wps:spPr>
-                                <a:xfrm>
-                                  <a:off x="0" y="457200"/>
-                                  <a:ext cx="114300" cy="114300"/>
-                                </a:xfrm>
-                                <a:prstGeom prst="ellipse">
-                                  <a:avLst/>
-                                </a:prstGeom>
-                                <a:solidFill>
-                                  <a:srgbClr val="5DA924"/>
-                                </a:solidFill>
-                                <a:ln>
-                                  <a:noFill/>
-                                </a:ln>
-                              </wps:spPr>
-                              <wps:style>
-                                <a:lnRef idx="1">
-                                  <a:schemeClr val="accent1"/>
-                                </a:lnRef>
-                                <a:fillRef idx="3">
-                                  <a:schemeClr val="accent1"/>
-                                </a:fillRef>
-                                <a:effectRef idx="2">
-                                  <a:schemeClr val="accent1"/>
-                                </a:effectRef>
-                                <a:fontRef idx="minor">
-                                  <a:schemeClr val="lt1"/>
-                                </a:fontRef>
-                              </wps:style>
-                              <wps:bodyPr rot="0" spcFirstLastPara="0" vertOverflow="overflow" horzOverflow="overflow" vert="horz" wrap="square" lIns="91440" tIns="45720" rIns="91440" bIns="45720" numCol="1" spcCol="0" rtlCol="0" fromWordArt="0" anchor="ctr" anchorCtr="0" forceAA="0" compatLnSpc="1">
-                                <a:prstTxWarp prst="textNoShape">
-                                  <a:avLst/>
-                                </a:prstTxWarp>
-                                <a:noAutofit/>
-                              </wps:bodyPr>
-                            </wps:wsp>
-                          </wpg:grpSp>
                           <wps:wsp>
-                            <wps:cNvPr id="19" name="Text Box 19"/>
-                            <wps:cNvSpPr txBox="1"/>
+                            <wps:cNvPr id="11" name="Oval 11"/>
+                            <wps:cNvSpPr/>
                             <wps:spPr>
                               <a:xfrm>
-                                <a:off x="114300" y="0"/>
-                                <a:ext cx="2171700" cy="1028700"/>
+                                <a:off x="0" y="0"/>
+                                <a:ext cx="114300" cy="114300"/>
                               </a:xfrm>
-                              <a:prstGeom prst="rect">
+                              <a:prstGeom prst="ellipse">
                                 <a:avLst/>
                               </a:prstGeom>
-                              <a:noFill/>
+                              <a:solidFill>
+                                <a:srgbClr val="CECECE"/>
+                              </a:solidFill>
                               <a:ln>
                                 <a:noFill/>
                               </a:ln>
-                              <a:effectLst/>
-                              <a:extLst>
-                                <a:ext uri="{C572A759-6A51-4108-AA02-DFA0A04FC94B}">
-                                  <ma14:wrappingTextBoxFlag xmlns:ma14="http://schemas.microsoft.com/office/mac/drawingml/2011/main"/>
-                                </a:ext>
-                              </a:extLst>
                             </wps:spPr>
                             <wps:style>
-                              <a:lnRef idx="0">
+                              <a:lnRef idx="1">
                                 <a:schemeClr val="accent1"/>
                               </a:lnRef>
-                              <a:fillRef idx="0">
+                              <a:fillRef idx="3">
                                 <a:schemeClr val="accent1"/>
                               </a:fillRef>
-                              <a:effectRef idx="0">
+                              <a:effectRef idx="2">
                                 <a:schemeClr val="accent1"/>
                               </a:effectRef>
                               <a:fontRef idx="minor">
-                                <a:schemeClr val="dk1"/>
+                                <a:schemeClr val="lt1"/>
                               </a:fontRef>
                             </wps:style>
-                            <wps:txbx>
-                              <w:txbxContent>
-                                <w:p>
-                                  <w:pPr>
-                                    <w:spacing w:line="360" w:lineRule="auto"/>
-                                  </w:pPr>
-                                  <w:proofErr w:type="spellStart"/>
-                                  <w:r>
-                                    <w:t>TimestampHandler</w:t>
-                                  </w:r>
-                                  <w:proofErr w:type="spellEnd"/>
-                                </w:p>
-                                <w:p>
-                                  <w:pPr>
-                                    <w:spacing w:line="360" w:lineRule="auto"/>
-                                  </w:pPr>
-                                  <w:proofErr w:type="spellStart"/>
-                                  <w:r>
-                                    <w:t>SignatureHandler</w:t>
-                                  </w:r>
-                                  <w:proofErr w:type="spellEnd"/>
-                                </w:p>
-                                <w:p>
-                                  <w:pPr>
-                                    <w:spacing w:line="276" w:lineRule="auto"/>
-                                  </w:pPr>
-                                  <w:proofErr w:type="spellStart"/>
-                                  <w:r>
-                                    <w:t>CipherHandler</w:t>
-                                  </w:r>
-                                  <w:proofErr w:type="spellEnd"/>
-                                </w:p>
-                                <w:p>
-                                  <w:pPr>
-                                    <w:spacing w:line="276" w:lineRule="auto"/>
-                                  </w:pPr>
-                                  <w:r>
-                                    <w:t>Módulos</w:t>
-                                  </w:r>
-                                </w:p>
-                                <w:p>
-                                  <w:pPr>
-                                    <w:spacing w:line="276" w:lineRule="auto"/>
-                                  </w:pPr>
-                                </w:p>
-                              </w:txbxContent>
-                            </wps:txbx>
-                            <wps:bodyPr rot="0" spcFirstLastPara="0" vertOverflow="overflow" horzOverflow="overflow" vert="horz" wrap="square" lIns="91440" tIns="45720" rIns="91440" bIns="45720" numCol="1" spcCol="0" rtlCol="0" fromWordArt="0" anchor="t" anchorCtr="0" forceAA="0" compatLnSpc="1">
+                            <wps:bodyPr rot="0" spcFirstLastPara="0" vertOverflow="overflow" horzOverflow="overflow" vert="horz" wrap="square" lIns="91440" tIns="45720" rIns="91440" bIns="45720" numCol="1" spcCol="0" rtlCol="0" fromWordArt="0" anchor="ctr" anchorCtr="0" forceAA="0" compatLnSpc="1">
+                              <a:prstTxWarp prst="textNoShape">
+                                <a:avLst/>
+                              </a:prstTxWarp>
+                              <a:noAutofit/>
+                            </wps:bodyPr>
+                          </wps:wsp>
+                          <wps:wsp>
+                            <wps:cNvPr id="13" name="Oval 13"/>
+                            <wps:cNvSpPr/>
+                            <wps:spPr>
+                              <a:xfrm>
+                                <a:off x="0" y="228600"/>
+                                <a:ext cx="114300" cy="114300"/>
+                              </a:xfrm>
+                              <a:prstGeom prst="ellipse">
+                                <a:avLst/>
+                              </a:prstGeom>
+                              <a:solidFill>
+                                <a:schemeClr val="tx1"/>
+                              </a:solidFill>
+                              <a:ln>
+                                <a:noFill/>
+                              </a:ln>
+                            </wps:spPr>
+                            <wps:style>
+                              <a:lnRef idx="1">
+                                <a:schemeClr val="accent1"/>
+                              </a:lnRef>
+                              <a:fillRef idx="3">
+                                <a:schemeClr val="accent1"/>
+                              </a:fillRef>
+                              <a:effectRef idx="2">
+                                <a:schemeClr val="accent1"/>
+                              </a:effectRef>
+                              <a:fontRef idx="minor">
+                                <a:schemeClr val="lt1"/>
+                              </a:fontRef>
+                            </wps:style>
+                            <wps:bodyPr rot="0" spcFirstLastPara="0" vertOverflow="overflow" horzOverflow="overflow" vert="horz" wrap="square" lIns="91440" tIns="45720" rIns="91440" bIns="45720" numCol="1" spcCol="0" rtlCol="0" fromWordArt="0" anchor="ctr" anchorCtr="0" forceAA="0" compatLnSpc="1">
+                              <a:prstTxWarp prst="textNoShape">
+                                <a:avLst/>
+                              </a:prstTxWarp>
+                              <a:noAutofit/>
+                            </wps:bodyPr>
+                          </wps:wsp>
+                          <wps:wsp>
+                            <wps:cNvPr id="14" name="Oval 14"/>
+                            <wps:cNvSpPr/>
+                            <wps:spPr>
+                              <a:xfrm>
+                                <a:off x="12032" y="800100"/>
+                                <a:ext cx="114301" cy="114300"/>
+                              </a:xfrm>
+                              <a:prstGeom prst="ellipse">
+                                <a:avLst/>
+                              </a:prstGeom>
+                              <a:solidFill>
+                                <a:srgbClr val="818181"/>
+                              </a:solidFill>
+                              <a:ln>
+                                <a:noFill/>
+                              </a:ln>
+                            </wps:spPr>
+                            <wps:style>
+                              <a:lnRef idx="1">
+                                <a:schemeClr val="accent1"/>
+                              </a:lnRef>
+                              <a:fillRef idx="3">
+                                <a:schemeClr val="accent1"/>
+                              </a:fillRef>
+                              <a:effectRef idx="2">
+                                <a:schemeClr val="accent1"/>
+                              </a:effectRef>
+                              <a:fontRef idx="minor">
+                                <a:schemeClr val="lt1"/>
+                              </a:fontRef>
+                            </wps:style>
+                            <wps:bodyPr rot="0" spcFirstLastPara="0" vertOverflow="overflow" horzOverflow="overflow" vert="horz" wrap="square" lIns="91440" tIns="45720" rIns="91440" bIns="45720" numCol="1" spcCol="0" rtlCol="0" fromWordArt="0" anchor="ctr" anchorCtr="0" forceAA="0" compatLnSpc="1">
+                              <a:prstTxWarp prst="textNoShape">
+                                <a:avLst/>
+                              </a:prstTxWarp>
+                              <a:noAutofit/>
+                            </wps:bodyPr>
+                          </wps:wsp>
+                          <wps:wsp>
+                            <wps:cNvPr id="16" name="Oval 16"/>
+                            <wps:cNvSpPr/>
+                            <wps:spPr>
+                              <a:xfrm>
+                                <a:off x="0" y="457200"/>
+                                <a:ext cx="114300" cy="114300"/>
+                              </a:xfrm>
+                              <a:prstGeom prst="ellipse">
+                                <a:avLst/>
+                              </a:prstGeom>
+                              <a:solidFill>
+                                <a:srgbClr val="5DA924"/>
+                              </a:solidFill>
+                              <a:ln>
+                                <a:noFill/>
+                              </a:ln>
+                            </wps:spPr>
+                            <wps:style>
+                              <a:lnRef idx="1">
+                                <a:schemeClr val="accent1"/>
+                              </a:lnRef>
+                              <a:fillRef idx="3">
+                                <a:schemeClr val="accent1"/>
+                              </a:fillRef>
+                              <a:effectRef idx="2">
+                                <a:schemeClr val="accent1"/>
+                              </a:effectRef>
+                              <a:fontRef idx="minor">
+                                <a:schemeClr val="lt1"/>
+                              </a:fontRef>
+                            </wps:style>
+                            <wps:bodyPr rot="0" spcFirstLastPara="0" vertOverflow="overflow" horzOverflow="overflow" vert="horz" wrap="square" lIns="91440" tIns="45720" rIns="91440" bIns="45720" numCol="1" spcCol="0" rtlCol="0" fromWordArt="0" anchor="ctr" anchorCtr="0" forceAA="0" compatLnSpc="1">
                               <a:prstTxWarp prst="textNoShape">
                                 <a:avLst/>
                               </a:prstTxWarp>
@@ -927,158 +824,12 @@
                           </wps:wsp>
                         </wpg:grpSp>
                         <wps:wsp>
-                          <wps:cNvPr id="41" name="Text Box 41"/>
+                          <wps:cNvPr id="19" name="Text Box 19"/>
                           <wps:cNvSpPr txBox="1"/>
                           <wps:spPr>
                             <a:xfrm>
-                              <a:off x="0" y="0"/>
-                              <a:ext cx="1371600" cy="342900"/>
-                            </a:xfrm>
-                            <a:prstGeom prst="rect">
-                              <a:avLst/>
-                            </a:prstGeom>
-                            <a:noFill/>
-                            <a:ln>
-                              <a:noFill/>
-                            </a:ln>
-                            <a:effectLst/>
-                            <a:extLst>
-                              <a:ext uri="{C572A759-6A51-4108-AA02-DFA0A04FC94B}">
-                                <ma14:wrappingTextBoxFlag xmlns:ma14="http://schemas.microsoft.com/office/mac/drawingml/2011/main"/>
-                              </a:ext>
-                            </a:extLst>
-                          </wps:spPr>
-                          <wps:style>
-                            <a:lnRef idx="0">
-                              <a:schemeClr val="accent1"/>
-                            </a:lnRef>
-                            <a:fillRef idx="0">
-                              <a:schemeClr val="accent1"/>
-                            </a:fillRef>
-                            <a:effectRef idx="0">
-                              <a:schemeClr val="accent1"/>
-                            </a:effectRef>
-                            <a:fontRef idx="minor">
-                              <a:schemeClr val="dk1"/>
-                            </a:fontRef>
-                          </wps:style>
-                          <wps:txbx>
-                            <w:txbxContent>
-                              <w:p>
-                                <w:pPr>
-                                  <w:rPr>
-                                    <w:b/>
-                                  </w:rPr>
-                                </w:pPr>
-                                <w:r>
-                                  <w:rPr>
-                                    <w:b/>
-                                  </w:rPr>
-                                  <w:t>Legenda:</w:t>
-                                </w:r>
-                              </w:p>
-                            </w:txbxContent>
-                          </wps:txbx>
-                          <wps:bodyPr rot="0" spcFirstLastPara="0" vertOverflow="overflow" horzOverflow="overflow" vert="horz" wrap="square" lIns="91440" tIns="45720" rIns="91440" bIns="45720" numCol="1" spcCol="0" rtlCol="0" fromWordArt="0" anchor="t" anchorCtr="0" forceAA="0" compatLnSpc="1">
-                            <a:prstTxWarp prst="textNoShape">
-                              <a:avLst/>
-                            </a:prstTxWarp>
-                            <a:noAutofit/>
-                          </wps:bodyPr>
-                        </wps:wsp>
-                      </wpg:grpSp>
-                      <wpg:grpSp>
-                        <wpg:cNvPr id="50" name="Group 50"/>
-                        <wpg:cNvGrpSpPr/>
-                        <wpg:grpSpPr>
-                          <a:xfrm>
-                            <a:off x="0" y="1229995"/>
-                            <a:ext cx="2057400" cy="914400"/>
-                            <a:chOff x="0" y="0"/>
-                            <a:chExt cx="2057400" cy="914400"/>
-                          </a:xfrm>
-                        </wpg:grpSpPr>
-                        <wps:wsp>
-                          <wps:cNvPr id="48" name="Text Box 48"/>
-                          <wps:cNvSpPr txBox="1"/>
-                          <wps:spPr>
-                            <a:xfrm>
-                              <a:off x="228600" y="0"/>
-                              <a:ext cx="1828800" cy="914400"/>
-                            </a:xfrm>
-                            <a:prstGeom prst="rect">
-                              <a:avLst/>
-                            </a:prstGeom>
-                            <a:noFill/>
-                            <a:ln>
-                              <a:noFill/>
-                            </a:ln>
-                            <a:effectLst/>
-                            <a:extLst>
-                              <a:ext uri="{C572A759-6A51-4108-AA02-DFA0A04FC94B}">
-                                <ma14:wrappingTextBoxFlag xmlns:ma14="http://schemas.microsoft.com/office/mac/drawingml/2011/main"/>
-                              </a:ext>
-                            </a:extLst>
-                          </wps:spPr>
-                          <wps:style>
-                            <a:lnRef idx="0">
-                              <a:schemeClr val="accent1"/>
-                            </a:lnRef>
-                            <a:fillRef idx="0">
-                              <a:schemeClr val="accent1"/>
-                            </a:fillRef>
-                            <a:effectRef idx="0">
-                              <a:schemeClr val="accent1"/>
-                            </a:effectRef>
-                            <a:fontRef idx="minor">
-                              <a:schemeClr val="dk1"/>
-                            </a:fontRef>
-                          </wps:style>
-                          <wps:txbx>
-                            <w:txbxContent>
-                              <w:p>
-                                <w:pPr>
-                                  <w:rPr>
-                                    <w:sz w:val="22"/>
-                                  </w:rPr>
-                                </w:pPr>
-                                <w:r>
-                                  <w:rPr>
-                                    <w:sz w:val="22"/>
-                                  </w:rPr>
-                                  <w:t xml:space="preserve"> Ligações que só são estabelecidas quando o Mediador Primário falhar</w:t>
-                                </w:r>
-                              </w:p>
-                              <w:p>
-                                <w:pPr>
-                                  <w:rPr>
-                                    <w:sz w:val="22"/>
-                                  </w:rPr>
-                                </w:pPr>
-                                <w:r>
-                                  <w:rPr>
-                                    <w:sz w:val="22"/>
-                                  </w:rPr>
-                                  <w:t>Ligações estabelecidas inicialmente</w:t>
-                                </w:r>
-                              </w:p>
-                              <w:p/>
-                            </w:txbxContent>
-                          </wps:txbx>
-                          <wps:bodyPr rot="0" spcFirstLastPara="0" vertOverflow="overflow" horzOverflow="overflow" vert="horz" wrap="square" lIns="91440" tIns="45720" rIns="91440" bIns="45720" numCol="1" spcCol="0" rtlCol="0" fromWordArt="0" anchor="t" anchorCtr="0" forceAA="0" compatLnSpc="1">
-                            <a:prstTxWarp prst="textNoShape">
-                              <a:avLst/>
-                            </a:prstTxWarp>
-                            <a:noAutofit/>
-                          </wps:bodyPr>
-                        </wps:wsp>
-                        <wps:wsp>
-                          <wps:cNvPr id="49" name="Text Box 49"/>
-                          <wps:cNvSpPr txBox="1"/>
-                          <wps:spPr>
-                            <a:xfrm>
-                              <a:off x="0" y="0"/>
-                              <a:ext cx="685800" cy="800100"/>
+                              <a:off x="114300" y="-228600"/>
+                              <a:ext cx="2171700" cy="1485900"/>
                             </a:xfrm>
                             <a:prstGeom prst="rect">
                               <a:avLst/>
@@ -1114,18 +865,54 @@
                                 <w:pPr>
                                   <w:spacing w:line="360" w:lineRule="auto"/>
                                 </w:pPr>
+                                <w:proofErr w:type="spellStart"/>
                                 <w:r>
-                                  <w:t>---</w:t>
+                                  <w:t>AtLeastOnceHandler</w:t>
                                 </w:r>
+                                <w:proofErr w:type="spellEnd"/>
                               </w:p>
-                              <w:p/>
+                              <w:p>
+                                <w:pPr>
+                                  <w:spacing w:line="276" w:lineRule="auto"/>
+                                </w:pPr>
+                                <w:proofErr w:type="spellStart"/>
+                                <w:r>
+                                  <w:t>TimestampHandler</w:t>
+                                </w:r>
+                                <w:proofErr w:type="spellEnd"/>
+                              </w:p>
                               <w:p>
                                 <w:pPr>
                                   <w:spacing w:line="360" w:lineRule="auto"/>
                                 </w:pPr>
+                                <w:proofErr w:type="spellStart"/>
                                 <w:r>
-                                  <w:t>___</w:t>
+                                  <w:t>SignatureHandler</w:t>
                                 </w:r>
+                                <w:proofErr w:type="spellEnd"/>
+                              </w:p>
+                              <w:p>
+                                <w:pPr>
+                                  <w:spacing w:after="120" w:line="360" w:lineRule="auto"/>
+                                </w:pPr>
+                                <w:proofErr w:type="spellStart"/>
+                                <w:r>
+                                  <w:t>CipherHandler</w:t>
+                                </w:r>
+                                <w:proofErr w:type="spellEnd"/>
+                              </w:p>
+                              <w:p>
+                                <w:pPr>
+                                  <w:spacing w:after="120" w:line="360" w:lineRule="auto"/>
+                                </w:pPr>
+                                <w:r>
+                                  <w:t>Módulos</w:t>
+                                </w:r>
+                              </w:p>
+                              <w:p>
+                                <w:pPr>
+                                  <w:spacing w:line="276" w:lineRule="auto"/>
+                                </w:pPr>
                               </w:p>
                             </w:txbxContent>
                           </wps:txbx>
@@ -1137,7 +924,247 @@
                           </wps:bodyPr>
                         </wps:wsp>
                       </wpg:grpSp>
+                      <wps:wsp>
+                        <wps:cNvPr id="41" name="Text Box 41"/>
+                        <wps:cNvSpPr txBox="1"/>
+                        <wps:spPr>
+                          <a:xfrm>
+                            <a:off x="0" y="-457200"/>
+                            <a:ext cx="1371600" cy="342900"/>
+                          </a:xfrm>
+                          <a:prstGeom prst="rect">
+                            <a:avLst/>
+                          </a:prstGeom>
+                          <a:noFill/>
+                          <a:ln>
+                            <a:noFill/>
+                          </a:ln>
+                          <a:effectLst/>
+                          <a:extLst>
+                            <a:ext uri="{C572A759-6A51-4108-AA02-DFA0A04FC94B}">
+                              <ma14:wrappingTextBoxFlag xmlns:ma14="http://schemas.microsoft.com/office/mac/drawingml/2011/main"/>
+                            </a:ext>
+                          </a:extLst>
+                        </wps:spPr>
+                        <wps:style>
+                          <a:lnRef idx="0">
+                            <a:schemeClr val="accent1"/>
+                          </a:lnRef>
+                          <a:fillRef idx="0">
+                            <a:schemeClr val="accent1"/>
+                          </a:fillRef>
+                          <a:effectRef idx="0">
+                            <a:schemeClr val="accent1"/>
+                          </a:effectRef>
+                          <a:fontRef idx="minor">
+                            <a:schemeClr val="dk1"/>
+                          </a:fontRef>
+                        </wps:style>
+                        <wps:txbx>
+                          <w:txbxContent>
+                            <w:p>
+                              <w:pPr>
+                                <w:rPr>
+                                  <w:b/>
+                                </w:rPr>
+                              </w:pPr>
+                              <w:r>
+                                <w:rPr>
+                                  <w:b/>
+                                </w:rPr>
+                                <w:t>Legenda:</w:t>
+                              </w:r>
+                            </w:p>
+                          </w:txbxContent>
+                        </wps:txbx>
+                        <wps:bodyPr rot="0" spcFirstLastPara="0" vertOverflow="overflow" horzOverflow="overflow" vert="horz" wrap="square" lIns="91440" tIns="45720" rIns="91440" bIns="45720" numCol="1" spcCol="0" rtlCol="0" fromWordArt="0" anchor="t" anchorCtr="0" forceAA="0" compatLnSpc="1">
+                          <a:prstTxWarp prst="textNoShape">
+                            <a:avLst/>
+                          </a:prstTxWarp>
+                          <a:noAutofit/>
+                        </wps:bodyPr>
+                      </wps:wsp>
                     </wpg:wgp>
+                  </a:graphicData>
+                </a:graphic>
+                <wp14:sizeRelV relativeFrom="margin">
+                  <wp14:pctHeight>0</wp14:pctHeight>
+                </wp14:sizeRelV>
+              </wp:anchor>
+            </w:drawing>
+          </mc:Choice>
+          <mc:Fallback>
+            <w:pict>
+              <v:group id="Group 42" o:spid="_x0000_s1027" style="position:absolute;margin-left:306pt;margin-top:99pt;width:171pt;height:153pt;z-index:251677184;mso-height-relative:margin" coordorigin=",-457200" coordsize="2400300,1943100" o:gfxdata="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">
+                <v:group id="Group 20" o:spid="_x0000_s1028" style="position:absolute;left:114300;width:2286000;height:1485900" coordorigin=",-228600" coordsize="2286000,1485900" o:gfxdata="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">
+                  <v:group id="Group 18" o:spid="_x0000_s1029" style="position:absolute;top:114300;width:126333;height:914400" coordsize="126333,914400" o:gfxdata="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">
+                    <v:oval id="Oval 11" o:spid="_x0000_s1030" style="position:absolute;width:114300;height:114300;visibility:visible;mso-wrap-style:square;v-text-anchor:middle" o:gfxdata="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" fillcolor="#cecece" stroked="f">
+                      <v:shadow on="t" opacity="22937f" mv:blur="40000f" origin=",.5" offset="0,23000emu"/>
+                    </v:oval>
+                    <v:oval id="Oval 13" o:spid="_x0000_s1031" style="position:absolute;top:228600;width:114300;height:114300;visibility:visible;mso-wrap-style:square;v-text-anchor:middle" o:gfxdata="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" fillcolor="black [3213]" stroked="f">
+                      <v:shadow on="t" opacity="22937f" mv:blur="40000f" origin=",.5" offset="0,23000emu"/>
+                    </v:oval>
+                    <v:oval id="Oval 14" o:spid="_x0000_s1032" style="position:absolute;left:12032;top:800100;width:114301;height:114300;visibility:visible;mso-wrap-style:square;v-text-anchor:middle" o:gfxdata="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" fillcolor="#818181" stroked="f">
+                      <v:shadow on="t" opacity="22937f" mv:blur="40000f" origin=",.5" offset="0,23000emu"/>
+                    </v:oval>
+                    <v:oval id="Oval 16" o:spid="_x0000_s1033" style="position:absolute;top:457200;width:114300;height:114300;visibility:visible;mso-wrap-style:square;v-text-anchor:middle" o:gfxdata="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" fillcolor="#5da924" stroked="f">
+                      <v:shadow on="t" opacity="22937f" mv:blur="40000f" origin=",.5" offset="0,23000emu"/>
+                    </v:oval>
+                  </v:group>
+                  <v:shape id="Text Box 19" o:spid="_x0000_s1034" type="#_x0000_t202" style="position:absolute;left:114300;top:-228600;width:2171700;height:1485900;visibility:visible;mso-wrap-style:square;v-text-anchor:top" o:gfxdata="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" filled="f" stroked="f">
+                    <v:textbox>
+                      <w:txbxContent>
+                        <w:p>
+                          <w:pPr>
+                            <w:spacing w:line="360" w:lineRule="auto"/>
+                          </w:pPr>
+                          <w:proofErr w:type="spellStart"/>
+                          <w:r>
+                            <w:t>AtLeastOnceHandler</w:t>
+                          </w:r>
+                          <w:proofErr w:type="spellEnd"/>
+                        </w:p>
+                        <w:p>
+                          <w:pPr>
+                            <w:spacing w:line="276" w:lineRule="auto"/>
+                          </w:pPr>
+                          <w:proofErr w:type="spellStart"/>
+                          <w:r>
+                            <w:t>TimestampHandler</w:t>
+                          </w:r>
+                          <w:proofErr w:type="spellEnd"/>
+                        </w:p>
+                        <w:p>
+                          <w:pPr>
+                            <w:spacing w:line="360" w:lineRule="auto"/>
+                          </w:pPr>
+                          <w:proofErr w:type="spellStart"/>
+                          <w:r>
+                            <w:t>SignatureHandler</w:t>
+                          </w:r>
+                          <w:proofErr w:type="spellEnd"/>
+                        </w:p>
+                        <w:p>
+                          <w:pPr>
+                            <w:spacing w:after="120" w:line="360" w:lineRule="auto"/>
+                          </w:pPr>
+                          <w:proofErr w:type="spellStart"/>
+                          <w:r>
+                            <w:t>CipherHandler</w:t>
+                          </w:r>
+                          <w:proofErr w:type="spellEnd"/>
+                        </w:p>
+                        <w:p>
+                          <w:pPr>
+                            <w:spacing w:after="120" w:line="360" w:lineRule="auto"/>
+                          </w:pPr>
+                          <w:r>
+                            <w:t>Módulos</w:t>
+                          </w:r>
+                        </w:p>
+                        <w:p>
+                          <w:pPr>
+                            <w:spacing w:line="276" w:lineRule="auto"/>
+                          </w:pPr>
+                        </w:p>
+                      </w:txbxContent>
+                    </v:textbox>
+                  </v:shape>
+                </v:group>
+                <v:shape id="Text Box 41" o:spid="_x0000_s1035" type="#_x0000_t202" style="position:absolute;top:-457200;width:1371600;height:342900;visibility:visible;mso-wrap-style:square;v-text-anchor:top" o:gfxdata="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" filled="f" stroked="f">
+                  <v:textbox>
+                    <w:txbxContent>
+                      <w:p>
+                        <w:pPr>
+                          <w:rPr>
+                            <w:b/>
+                          </w:rPr>
+                        </w:pPr>
+                        <w:r>
+                          <w:rPr>
+                            <w:b/>
+                          </w:rPr>
+                          <w:t>Legenda:</w:t>
+                        </w:r>
+                      </w:p>
+                    </w:txbxContent>
+                  </v:textbox>
+                </v:shape>
+                <w10:wrap type="square"/>
+              </v:group>
+            </w:pict>
+          </mc:Fallback>
+        </mc:AlternateContent>
+      </w:r>
+      <w:r>
+        <w:rPr>
+          <w:noProof/>
+          <w:lang w:val="en-US"/>
+        </w:rPr>
+        <mc:AlternateContent>
+          <mc:Choice Requires="wps">
+            <w:drawing>
+              <wp:anchor distT="0" distB="0" distL="114300" distR="114300" simplePos="0" relativeHeight="251680256" behindDoc="0" locked="0" layoutInCell="1" allowOverlap="1" wp14:anchorId="569949C5" wp14:editId="593EE5A9">
+                <wp:simplePos x="0" y="0"/>
+                <wp:positionH relativeFrom="column">
+                  <wp:posOffset>4000500</wp:posOffset>
+                </wp:positionH>
+                <wp:positionV relativeFrom="paragraph">
+                  <wp:posOffset>1828800</wp:posOffset>
+                </wp:positionV>
+                <wp:extent cx="102870" cy="114300"/>
+                <wp:effectExtent l="50800" t="25400" r="49530" b="88900"/>
+                <wp:wrapThrough wrapText="bothSides">
+                  <wp:wrapPolygon edited="0">
+                    <wp:start x="-10667" y="-4800"/>
+                    <wp:lineTo x="-10667" y="33600"/>
+                    <wp:lineTo x="26667" y="33600"/>
+                    <wp:lineTo x="26667" y="-4800"/>
+                    <wp:lineTo x="-10667" y="-4800"/>
+                  </wp:wrapPolygon>
+                </wp:wrapThrough>
+                <wp:docPr id="7" name="Oval 7"/>
+                <wp:cNvGraphicFramePr/>
+                <a:graphic xmlns:a="http://schemas.openxmlformats.org/drawingml/2006/main">
+                  <a:graphicData uri="http://schemas.microsoft.com/office/word/2010/wordprocessingShape">
+                    <wps:wsp>
+                      <wps:cNvSpPr/>
+                      <wps:spPr>
+                        <a:xfrm>
+                          <a:off x="0" y="0"/>
+                          <a:ext cx="102870" cy="114300"/>
+                        </a:xfrm>
+                        <a:prstGeom prst="ellipse">
+                          <a:avLst/>
+                        </a:prstGeom>
+                        <a:solidFill>
+                          <a:srgbClr val="29CADC"/>
+                        </a:solidFill>
+                        <a:ln>
+                          <a:noFill/>
+                        </a:ln>
+                      </wps:spPr>
+                      <wps:style>
+                        <a:lnRef idx="1">
+                          <a:schemeClr val="accent1"/>
+                        </a:lnRef>
+                        <a:fillRef idx="3">
+                          <a:schemeClr val="accent1"/>
+                        </a:fillRef>
+                        <a:effectRef idx="2">
+                          <a:schemeClr val="accent1"/>
+                        </a:effectRef>
+                        <a:fontRef idx="minor">
+                          <a:schemeClr val="lt1"/>
+                        </a:fontRef>
+                      </wps:style>
+                      <wps:bodyPr rot="0" spcFirstLastPara="0" vertOverflow="overflow" horzOverflow="overflow" vert="horz" wrap="square" lIns="91440" tIns="45720" rIns="91440" bIns="45720" numCol="1" spcCol="0" rtlCol="0" fromWordArt="0" anchor="ctr" anchorCtr="0" forceAA="0" compatLnSpc="1">
+                        <a:prstTxWarp prst="textNoShape">
+                          <a:avLst/>
+                        </a:prstTxWarp>
+                        <a:noAutofit/>
+                      </wps:bodyPr>
+                    </wps:wsp>
                   </a:graphicData>
                 </a:graphic>
                 <wp14:sizeRelH relativeFrom="margin">
@@ -1151,155 +1178,262 @@
           </mc:Choice>
           <mc:Fallback>
             <w:pict>
-              <v:group id="Group 51" o:spid="_x0000_s1027" style="position:absolute;margin-left:4in;margin-top:227.15pt;width:171pt;height:168.85pt;z-index:251678208;mso-width-relative:margin;mso-height-relative:margin" coordsize="2400300,2144395" o:gfxdata="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">
-                <v:group id="Group 42" o:spid="_x0000_s1028" style="position:absolute;width:2400300;height:1257300" coordsize="2400300,1257300" o:gfxdata="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">
-                  <v:group id="Group 20" o:spid="_x0000_s1029" style="position:absolute;left:114300;top:228600;width:2286000;height:1028700" coordsize="2286000,1028700" o:gfxdata="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">
-                    <v:group id="Group 18" o:spid="_x0000_s1030" style="position:absolute;top:114300;width:114300;height:800100" coordsize="114300,800100" o:gfxdata="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">
-                      <v:oval id="Oval 11" o:spid="_x0000_s1031" style="position:absolute;width:114300;height:114300;visibility:visible;mso-wrap-style:square;v-text-anchor:middle" o:gfxdata="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" fillcolor="#cecece" stroked="f">
-                        <v:shadow on="t" opacity="22937f" mv:blur="40000f" origin=",.5" offset="0,23000emu"/>
-                      </v:oval>
-                      <v:oval id="Oval 13" o:spid="_x0000_s1032" style="position:absolute;top:228600;width:114300;height:114300;visibility:visible;mso-wrap-style:square;v-text-anchor:middle" o:gfxdata="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" fillcolor="black [3213]" stroked="f">
-                        <v:shadow on="t" opacity="22937f" mv:blur="40000f" origin=",.5" offset="0,23000emu"/>
-                      </v:oval>
-                      <v:oval id="Oval 14" o:spid="_x0000_s1033" style="position:absolute;top:685800;width:114300;height:114300;visibility:visible;mso-wrap-style:square;v-text-anchor:middle" o:gfxdata="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" fillcolor="#818181" stroked="f">
-                        <v:shadow on="t" opacity="22937f" mv:blur="40000f" origin=",.5" offset="0,23000emu"/>
-                      </v:oval>
-                      <v:oval id="Oval 16" o:spid="_x0000_s1034" style="position:absolute;top:457200;width:114300;height:114300;visibility:visible;mso-wrap-style:square;v-text-anchor:middle" o:gfxdata="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" fillcolor="#5da924" stroked="f">
-                        <v:shadow on="t" opacity="22937f" mv:blur="40000f" origin=",.5" offset="0,23000emu"/>
-                      </v:oval>
-                    </v:group>
-                    <v:shapetype id="_x0000_t202" coordsize="21600,21600" o:spt="202" path="m0,0l0,21600,21600,21600,21600,0xe">
-                      <v:stroke joinstyle="miter"/>
-                      <v:path gradientshapeok="t" o:connecttype="rect"/>
-                    </v:shapetype>
-                    <v:shape id="Text Box 19" o:spid="_x0000_s1035" type="#_x0000_t202" style="position:absolute;left:114300;width:2171700;height:1028700;visibility:visible;mso-wrap-style:square;v-text-anchor:top" o:gfxdata="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" filled="f" stroked="f">
-                      <v:textbox>
-                        <w:txbxContent>
-                          <w:p>
-                            <w:pPr>
-                              <w:spacing w:line="360" w:lineRule="auto"/>
-                            </w:pPr>
-                            <w:proofErr w:type="spellStart"/>
-                            <w:r>
-                              <w:t>TimestampHandler</w:t>
-                            </w:r>
-                            <w:proofErr w:type="spellEnd"/>
-                          </w:p>
-                          <w:p>
-                            <w:pPr>
-                              <w:spacing w:line="360" w:lineRule="auto"/>
-                            </w:pPr>
-                            <w:proofErr w:type="spellStart"/>
-                            <w:r>
-                              <w:t>SignatureHandler</w:t>
-                            </w:r>
-                            <w:proofErr w:type="spellEnd"/>
-                          </w:p>
-                          <w:p>
-                            <w:pPr>
-                              <w:spacing w:line="276" w:lineRule="auto"/>
-                            </w:pPr>
-                            <w:proofErr w:type="spellStart"/>
-                            <w:r>
-                              <w:t>CipherHandler</w:t>
-                            </w:r>
-                            <w:proofErr w:type="spellEnd"/>
-                          </w:p>
-                          <w:p>
-                            <w:pPr>
-                              <w:spacing w:line="276" w:lineRule="auto"/>
-                            </w:pPr>
-                            <w:r>
-                              <w:t>Módulos</w:t>
-                            </w:r>
-                          </w:p>
-                          <w:p>
-                            <w:pPr>
-                              <w:spacing w:line="276" w:lineRule="auto"/>
-                            </w:pPr>
-                          </w:p>
-                        </w:txbxContent>
-                      </v:textbox>
-                    </v:shape>
-                  </v:group>
-                  <v:shape id="Text Box 41" o:spid="_x0000_s1036" type="#_x0000_t202" style="position:absolute;width:1371600;height:342900;visibility:visible;mso-wrap-style:square;v-text-anchor:top" o:gfxdata="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" filled="f" stroked="f">
-                    <v:textbox>
-                      <w:txbxContent>
-                        <w:p>
-                          <w:pPr>
-                            <w:rPr>
-                              <w:b/>
-                            </w:rPr>
-                          </w:pPr>
-                          <w:r>
-                            <w:rPr>
-                              <w:b/>
-                            </w:rPr>
-                            <w:t>Legenda:</w:t>
-                          </w:r>
-                        </w:p>
-                      </w:txbxContent>
-                    </v:textbox>
-                  </v:shape>
-                </v:group>
-                <v:group id="Group 50" o:spid="_x0000_s1037" style="position:absolute;top:1229995;width:2057400;height:914400" coordsize="2057400,914400" o:gfxdata="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">
-                  <v:shape id="Text Box 48" o:spid="_x0000_s1038" type="#_x0000_t202" style="position:absolute;left:228600;width:1828800;height:914400;visibility:visible;mso-wrap-style:square;v-text-anchor:top" o:gfxdata="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" filled="f" stroked="f">
-                    <v:textbox>
-                      <w:txbxContent>
-                        <w:p>
-                          <w:pPr>
-                            <w:rPr>
-                              <w:sz w:val="22"/>
-                            </w:rPr>
-                          </w:pPr>
-                          <w:r>
-                            <w:rPr>
-                              <w:sz w:val="22"/>
-                            </w:rPr>
-                            <w:t xml:space="preserve"> Ligações que só são estabelecidas quando o Mediador Primário falhar</w:t>
-                          </w:r>
-                        </w:p>
-                        <w:p>
-                          <w:pPr>
-                            <w:rPr>
-                              <w:sz w:val="22"/>
-                            </w:rPr>
-                          </w:pPr>
-                          <w:r>
-                            <w:rPr>
-                              <w:sz w:val="22"/>
-                            </w:rPr>
-                            <w:t>Ligações estabelecidas inicialmente</w:t>
-                          </w:r>
-                        </w:p>
-                        <w:p/>
-                      </w:txbxContent>
-                    </v:textbox>
-                  </v:shape>
-                  <v:shape id="Text Box 49" o:spid="_x0000_s1039" type="#_x0000_t202" style="position:absolute;width:685800;height:800100;visibility:visible;mso-wrap-style:square;v-text-anchor:top" o:gfxdata="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" filled="f" stroked="f">
-                    <v:textbox>
-                      <w:txbxContent>
-                        <w:p>
-                          <w:pPr>
-                            <w:spacing w:line="360" w:lineRule="auto"/>
-                          </w:pPr>
-                          <w:r>
-                            <w:t>---</w:t>
-                          </w:r>
-                        </w:p>
-                        <w:p/>
-                        <w:p>
-                          <w:pPr>
-                            <w:spacing w:line="360" w:lineRule="auto"/>
-                          </w:pPr>
-                          <w:r>
-                            <w:t>___</w:t>
-                          </w:r>
-                        </w:p>
-                      </w:txbxContent>
-                    </v:textbox>
-                  </v:shape>
-                </v:group>
+              <v:oval id="Oval 7" o:spid="_x0000_s1026" style="position:absolute;margin-left:315pt;margin-top:2in;width:8.1pt;height:9pt;z-index:251680256;visibility:visible;mso-wrap-style:square;mso-width-percent:0;mso-height-percent:0;mso-wrap-distance-left:9pt;mso-wrap-distance-top:0;mso-wrap-distance-right:9pt;mso-wrap-distance-bottom:0;mso-position-horizontal:absolute;mso-position-horizontal-relative:text;mso-position-vertical:absolute;mso-position-vertical-relative:text;mso-width-percent:0;mso-height-percent:0;mso-width-relative:margin;mso-height-relative:margin;v-text-anchor:middle" o:gfxdata="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" fillcolor="#29cadc" stroked="f">
+                <v:shadow on="t" opacity="22937f" mv:blur="40000f" origin=",.5" offset="0,23000emu"/>
+                <w10:wrap type="through"/>
+              </v:oval>
+            </w:pict>
+          </mc:Fallback>
+        </mc:AlternateContent>
+      </w:r>
+      <w:r>
+        <w:rPr>
+          <w:noProof/>
+          <w:lang w:val="en-US"/>
+        </w:rPr>
+        <mc:AlternateContent>
+          <mc:Choice Requires="wpg">
+            <w:drawing>
+              <wp:anchor distT="0" distB="0" distL="114300" distR="114300" simplePos="0" relativeHeight="251678208" behindDoc="0" locked="0" layoutInCell="1" allowOverlap="1" wp14:anchorId="5480C308" wp14:editId="1788ACE3">
+                <wp:simplePos x="0" y="0"/>
+                <wp:positionH relativeFrom="column">
+                  <wp:posOffset>3886200</wp:posOffset>
+                </wp:positionH>
+                <wp:positionV relativeFrom="paragraph">
+                  <wp:posOffset>3086100</wp:posOffset>
+                </wp:positionV>
+                <wp:extent cx="1861185" cy="914400"/>
+                <wp:effectExtent l="0" t="0" r="0" b="0"/>
+                <wp:wrapSquare wrapText="bothSides"/>
+                <wp:docPr id="50" name="Group 50"/>
+                <wp:cNvGraphicFramePr/>
+                <a:graphic xmlns:a="http://schemas.openxmlformats.org/drawingml/2006/main">
+                  <a:graphicData uri="http://schemas.microsoft.com/office/word/2010/wordprocessingGroup">
+                    <wpg:wgp>
+                      <wpg:cNvGrpSpPr/>
+                      <wpg:grpSpPr>
+                        <a:xfrm>
+                          <a:off x="0" y="0"/>
+                          <a:ext cx="1861185" cy="914400"/>
+                          <a:chOff x="0" y="0"/>
+                          <a:chExt cx="2057400" cy="914400"/>
+                        </a:xfrm>
+                      </wpg:grpSpPr>
+                      <wps:wsp>
+                        <wps:cNvPr id="48" name="Text Box 48"/>
+                        <wps:cNvSpPr txBox="1"/>
+                        <wps:spPr>
+                          <a:xfrm>
+                            <a:off x="228600" y="0"/>
+                            <a:ext cx="1828800" cy="914400"/>
+                          </a:xfrm>
+                          <a:prstGeom prst="rect">
+                            <a:avLst/>
+                          </a:prstGeom>
+                          <a:noFill/>
+                          <a:ln>
+                            <a:noFill/>
+                          </a:ln>
+                          <a:effectLst/>
+                          <a:extLst>
+                            <a:ext uri="{C572A759-6A51-4108-AA02-DFA0A04FC94B}">
+                              <ma14:wrappingTextBoxFlag xmlns:ma14="http://schemas.microsoft.com/office/mac/drawingml/2011/main"/>
+                            </a:ext>
+                          </a:extLst>
+                        </wps:spPr>
+                        <wps:style>
+                          <a:lnRef idx="0">
+                            <a:schemeClr val="accent1"/>
+                          </a:lnRef>
+                          <a:fillRef idx="0">
+                            <a:schemeClr val="accent1"/>
+                          </a:fillRef>
+                          <a:effectRef idx="0">
+                            <a:schemeClr val="accent1"/>
+                          </a:effectRef>
+                          <a:fontRef idx="minor">
+                            <a:schemeClr val="dk1"/>
+                          </a:fontRef>
+                        </wps:style>
+                        <wps:txbx>
+                          <w:txbxContent>
+                            <w:p>
+                              <w:pPr>
+                                <w:rPr>
+                                  <w:sz w:val="22"/>
+                                </w:rPr>
+                              </w:pPr>
+                              <w:r>
+                                <w:rPr>
+                                  <w:sz w:val="22"/>
+                                </w:rPr>
+                                <w:t xml:space="preserve"> </w:t>
+                              </w:r>
+                              <w:r>
+                                <w:rPr>
+                                  <w:sz w:val="22"/>
+                                </w:rPr>
+                                <w:t>Ligações que só são estabelecidas quando o Mediador Primário falhar</w:t>
+                              </w:r>
+                            </w:p>
+                            <w:p>
+                              <w:pPr>
+                                <w:rPr>
+                                  <w:sz w:val="22"/>
+                                </w:rPr>
+                              </w:pPr>
+                              <w:r>
+                                <w:rPr>
+                                  <w:sz w:val="22"/>
+                                </w:rPr>
+                                <w:t>Ligações estabelecidas inicialmente</w:t>
+                              </w:r>
+                            </w:p>
+                            <w:p/>
+                          </w:txbxContent>
+                        </wps:txbx>
+                        <wps:bodyPr rot="0" spcFirstLastPara="0" vertOverflow="overflow" horzOverflow="overflow" vert="horz" wrap="square" lIns="91440" tIns="45720" rIns="91440" bIns="45720" numCol="1" spcCol="0" rtlCol="0" fromWordArt="0" anchor="t" anchorCtr="0" forceAA="0" compatLnSpc="1">
+                          <a:prstTxWarp prst="textNoShape">
+                            <a:avLst/>
+                          </a:prstTxWarp>
+                          <a:noAutofit/>
+                        </wps:bodyPr>
+                      </wps:wsp>
+                      <wps:wsp>
+                        <wps:cNvPr id="49" name="Text Box 49"/>
+                        <wps:cNvSpPr txBox="1"/>
+                        <wps:spPr>
+                          <a:xfrm>
+                            <a:off x="0" y="0"/>
+                            <a:ext cx="685800" cy="800100"/>
+                          </a:xfrm>
+                          <a:prstGeom prst="rect">
+                            <a:avLst/>
+                          </a:prstGeom>
+                          <a:noFill/>
+                          <a:ln>
+                            <a:noFill/>
+                          </a:ln>
+                          <a:effectLst/>
+                          <a:extLst>
+                            <a:ext uri="{C572A759-6A51-4108-AA02-DFA0A04FC94B}">
+                              <ma14:wrappingTextBoxFlag xmlns:ma14="http://schemas.microsoft.com/office/mac/drawingml/2011/main"/>
+                            </a:ext>
+                          </a:extLst>
+                        </wps:spPr>
+                        <wps:style>
+                          <a:lnRef idx="0">
+                            <a:schemeClr val="accent1"/>
+                          </a:lnRef>
+                          <a:fillRef idx="0">
+                            <a:schemeClr val="accent1"/>
+                          </a:fillRef>
+                          <a:effectRef idx="0">
+                            <a:schemeClr val="accent1"/>
+                          </a:effectRef>
+                          <a:fontRef idx="minor">
+                            <a:schemeClr val="dk1"/>
+                          </a:fontRef>
+                        </wps:style>
+                        <wps:txbx>
+                          <w:txbxContent>
+                            <w:p>
+                              <w:pPr>
+                                <w:spacing w:line="360" w:lineRule="auto"/>
+                              </w:pPr>
+                              <w:r>
+                                <w:t>---</w:t>
+                              </w:r>
+                            </w:p>
+                            <w:p/>
+                            <w:p>
+                              <w:pPr>
+                                <w:spacing w:line="360" w:lineRule="auto"/>
+                              </w:pPr>
+                              <w:r>
+                                <w:t>___</w:t>
+                              </w:r>
+                            </w:p>
+                          </w:txbxContent>
+                        </wps:txbx>
+                        <wps:bodyPr rot="0" spcFirstLastPara="0" vertOverflow="overflow" horzOverflow="overflow" vert="horz" wrap="square" lIns="91440" tIns="45720" rIns="91440" bIns="45720" numCol="1" spcCol="0" rtlCol="0" fromWordArt="0" anchor="t" anchorCtr="0" forceAA="0" compatLnSpc="1">
+                          <a:prstTxWarp prst="textNoShape">
+                            <a:avLst/>
+                          </a:prstTxWarp>
+                          <a:noAutofit/>
+                        </wps:bodyPr>
+                      </wps:wsp>
+                    </wpg:wgp>
+                  </a:graphicData>
+                </a:graphic>
+              </wp:anchor>
+            </w:drawing>
+          </mc:Choice>
+          <mc:Fallback>
+            <w:pict>
+              <v:group id="Group 50" o:spid="_x0000_s1036" style="position:absolute;margin-left:306pt;margin-top:243pt;width:146.55pt;height:1in;z-index:251678208" coordsize="2057400,914400" o:gfxdata="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">
+                <v:shape id="Text Box 48" o:spid="_x0000_s1037" type="#_x0000_t202" style="position:absolute;left:228600;width:1828800;height:914400;visibility:visible;mso-wrap-style:square;v-text-anchor:top" o:gfxdata="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" filled="f" stroked="f">
+                  <v:textbox>
+                    <w:txbxContent>
+                      <w:p>
+                        <w:pPr>
+                          <w:rPr>
+                            <w:sz w:val="22"/>
+                          </w:rPr>
+                        </w:pPr>
+                        <w:r>
+                          <w:rPr>
+                            <w:sz w:val="22"/>
+                          </w:rPr>
+                          <w:t xml:space="preserve"> </w:t>
+                        </w:r>
+                        <w:r>
+                          <w:rPr>
+                            <w:sz w:val="22"/>
+                          </w:rPr>
+                          <w:t>Ligações que só são estabelecidas quando o Mediador Primário falhar</w:t>
+                        </w:r>
+                      </w:p>
+                      <w:p>
+                        <w:pPr>
+                          <w:rPr>
+                            <w:sz w:val="22"/>
+                          </w:rPr>
+                        </w:pPr>
+                        <w:r>
+                          <w:rPr>
+                            <w:sz w:val="22"/>
+                          </w:rPr>
+                          <w:t>Ligações estabelecidas inicialmente</w:t>
+                        </w:r>
+                      </w:p>
+                      <w:p/>
+                    </w:txbxContent>
+                  </v:textbox>
+                </v:shape>
+                <v:shape id="Text Box 49" o:spid="_x0000_s1038" type="#_x0000_t202" style="position:absolute;width:685800;height:800100;visibility:visible;mso-wrap-style:square;v-text-anchor:top" o:gfxdata="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" filled="f" stroked="f">
+                  <v:textbox>
+                    <w:txbxContent>
+                      <w:p>
+                        <w:pPr>
+                          <w:spacing w:line="360" w:lineRule="auto"/>
+                        </w:pPr>
+                        <w:r>
+                          <w:t>---</w:t>
+                        </w:r>
+                      </w:p>
+                      <w:p/>
+                      <w:p>
+                        <w:pPr>
+                          <w:spacing w:line="360" w:lineRule="auto"/>
+                        </w:pPr>
+                        <w:r>
+                          <w:t>___</w:t>
+                        </w:r>
+                      </w:p>
+                    </w:txbxContent>
+                  </v:textbox>
+                </v:shape>
                 <w10:wrap type="square"/>
               </v:group>
             </w:pict>
@@ -1309,24 +1443,25 @@
       <w:r>
         <w:rPr>
           <w:rFonts w:ascii="Cambria" w:hAnsi="Cambria"/>
+          <w:b/>
           <w:noProof/>
-          <w:sz w:val="22"/>
-          <w:szCs w:val="22"/>
+          <w:sz w:val="24"/>
+          <w:szCs w:val="24"/>
           <w:lang w:val="en-US"/>
         </w:rPr>
         <w:drawing>
-          <wp:anchor distT="0" distB="0" distL="114300" distR="114300" simplePos="0" relativeHeight="251658239" behindDoc="0" locked="0" layoutInCell="1" allowOverlap="1" wp14:anchorId="006835DE" wp14:editId="14A2CF0B">
+          <wp:anchor distT="0" distB="0" distL="114300" distR="114300" simplePos="0" relativeHeight="251657215" behindDoc="0" locked="0" layoutInCell="1" allowOverlap="1" wp14:anchorId="51102906" wp14:editId="77B2AF13">
             <wp:simplePos x="0" y="0"/>
             <wp:positionH relativeFrom="column">
-              <wp:posOffset>0</wp:posOffset>
+              <wp:posOffset>3810</wp:posOffset>
             </wp:positionH>
             <wp:positionV relativeFrom="paragraph">
-              <wp:posOffset>-228600</wp:posOffset>
+              <wp:posOffset>-208280</wp:posOffset>
             </wp:positionV>
-            <wp:extent cx="5270500" cy="3843020"/>
+            <wp:extent cx="5270500" cy="3865880"/>
             <wp:effectExtent l="0" t="0" r="12700" b="0"/>
             <wp:wrapSquare wrapText="bothSides"/>
-            <wp:docPr id="5" name="Picture 5"/>
+            <wp:docPr id="6" name="Picture 6"/>
             <wp:cNvGraphicFramePr>
               <a:graphicFrameLocks xmlns:a="http://schemas.openxmlformats.org/drawingml/2006/main" noChangeAspect="1"/>
             </wp:cNvGraphicFramePr>
@@ -1345,13 +1480,13 @@
                         </a:ext>
                       </a:extLst>
                     </a:blip>
-                    <a:srcRect t="7171" b="41270"/>
+                    <a:srcRect l="-441" t="6962" r="441" b="41166"/>
                     <a:stretch/>
                   </pic:blipFill>
                   <pic:spPr bwMode="auto">
                     <a:xfrm>
                       <a:off x="0" y="0"/>
-                      <a:ext cx="5270500" cy="3843020"/>
+                      <a:ext cx="5270500" cy="3865880"/>
                     </a:xfrm>
                     <a:prstGeom prst="rect">
                       <a:avLst/>
@@ -1383,39 +1518,6 @@
         <w:pStyle w:val="NormalWeb"/>
         <w:rPr>
           <w:rFonts w:ascii="Cambria" w:hAnsi="Cambria"/>
-          <w:b/>
-          <w:sz w:val="24"/>
-          <w:szCs w:val="24"/>
-        </w:rPr>
-      </w:pPr>
-    </w:p>
-    <w:p>
-      <w:pPr>
-        <w:pStyle w:val="NormalWeb"/>
-        <w:rPr>
-          <w:rFonts w:ascii="Cambria" w:hAnsi="Cambria"/>
-          <w:b/>
-          <w:sz w:val="24"/>
-          <w:szCs w:val="24"/>
-        </w:rPr>
-      </w:pPr>
-    </w:p>
-    <w:p>
-      <w:pPr>
-        <w:pStyle w:val="NormalWeb"/>
-        <w:rPr>
-          <w:rFonts w:ascii="Cambria" w:hAnsi="Cambria"/>
-          <w:b/>
-          <w:sz w:val="24"/>
-          <w:szCs w:val="24"/>
-        </w:rPr>
-      </w:pPr>
-    </w:p>
-    <w:p>
-      <w:pPr>
-        <w:pStyle w:val="NormalWeb"/>
-        <w:rPr>
-          <w:rFonts w:ascii="Cambria" w:hAnsi="Cambria"/>
           <w:noProof/>
           <w:sz w:val="22"/>
           <w:szCs w:val="22"/>
@@ -1911,6 +2013,66 @@
           <w:tab w:val="left" w:pos="1403"/>
         </w:tabs>
         <w:rPr>
+          <w:sz w:val="22"/>
+        </w:rPr>
+      </w:pPr>
+    </w:p>
+    <w:p>
+      <w:pPr>
+        <w:tabs>
+          <w:tab w:val="left" w:pos="1403"/>
+        </w:tabs>
+        <w:rPr>
+          <w:sz w:val="22"/>
+        </w:rPr>
+      </w:pPr>
+    </w:p>
+    <w:p>
+      <w:pPr>
+        <w:tabs>
+          <w:tab w:val="left" w:pos="1403"/>
+        </w:tabs>
+        <w:rPr>
+          <w:sz w:val="22"/>
+        </w:rPr>
+      </w:pPr>
+    </w:p>
+    <w:p>
+      <w:pPr>
+        <w:tabs>
+          <w:tab w:val="left" w:pos="1403"/>
+        </w:tabs>
+        <w:rPr>
+          <w:sz w:val="22"/>
+        </w:rPr>
+      </w:pPr>
+    </w:p>
+    <w:p>
+      <w:pPr>
+        <w:tabs>
+          <w:tab w:val="left" w:pos="1403"/>
+        </w:tabs>
+        <w:rPr>
+          <w:sz w:val="22"/>
+        </w:rPr>
+      </w:pPr>
+    </w:p>
+    <w:p>
+      <w:pPr>
+        <w:tabs>
+          <w:tab w:val="left" w:pos="1403"/>
+        </w:tabs>
+        <w:rPr>
+          <w:sz w:val="22"/>
+        </w:rPr>
+      </w:pPr>
+    </w:p>
+    <w:p>
+      <w:pPr>
+        <w:tabs>
+          <w:tab w:val="left" w:pos="1403"/>
+        </w:tabs>
+        <w:rPr>
           <w:rFonts w:ascii="CIDFont+F1" w:hAnsi="CIDFont+F1" w:cs="Times New Roman" w:hint="eastAsia"/>
           <w:b/>
           <w:sz w:val="26"/>
@@ -1918,13 +2080,10 @@
           <w:u w:val="single"/>
         </w:rPr>
       </w:pPr>
-      <w:bookmarkStart w:id="0" w:name="_GoBack"/>
-      <w:bookmarkEnd w:id="0"/>
       <w:r>
         <w:rPr>
           <w:b/>
         </w:rPr>
-        <w:lastRenderedPageBreak/>
         <w:t>Troca de mensagens</w:t>
       </w:r>
     </w:p>
@@ -2010,7 +2169,7 @@
         <mc:AlternateContent>
           <mc:Choice Requires="wps">
             <w:drawing>
-              <wp:anchor distT="0" distB="0" distL="114300" distR="114300" simplePos="0" relativeHeight="251672064" behindDoc="0" locked="0" layoutInCell="1" allowOverlap="1" wp14:anchorId="38195378" wp14:editId="0C01739B">
+              <wp:anchor distT="0" distB="0" distL="114300" distR="114300" simplePos="0" relativeHeight="251671040" behindDoc="0" locked="0" layoutInCell="1" allowOverlap="1" wp14:anchorId="38195378" wp14:editId="1CF35AE0">
                 <wp:simplePos x="0" y="0"/>
                 <wp:positionH relativeFrom="column">
                   <wp:posOffset>2628900</wp:posOffset>
@@ -2067,7 +2226,7 @@
           </mc:Choice>
           <mc:Fallback>
             <w:pict>
-              <v:line id="Straight Connector 10" o:spid="_x0000_s1026" style="position:absolute;z-index:251672064;visibility:visible;mso-wrap-style:square;mso-height-percent:0;mso-wrap-distance-left:9pt;mso-wrap-distance-top:0;mso-wrap-distance-right:9pt;mso-wrap-distance-bottom:0;mso-position-horizontal:absolute;mso-position-horizontal-relative:text;mso-position-vertical:absolute;mso-position-vertical-relative:text;mso-height-percent:0;mso-height-relative:margin" from="207pt,11.15pt" to="207pt,677.15pt" o:gfxdata="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" strokecolor="black [3213]" strokeweight="2pt">
+              <v:line id="Straight Connector 10" o:spid="_x0000_s1026" style="position:absolute;z-index:251671040;visibility:visible;mso-wrap-style:square;mso-height-percent:0;mso-wrap-distance-left:9pt;mso-wrap-distance-top:0;mso-wrap-distance-right:9pt;mso-wrap-distance-bottom:0;mso-position-horizontal:absolute;mso-position-horizontal-relative:text;mso-position-vertical:absolute;mso-position-vertical-relative:text;mso-height-percent:0;mso-height-relative:margin" from="207pt,11.15pt" to="207pt,677.15pt" o:gfxdata="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" strokecolor="black [3213]" strokeweight="2pt">
                 <v:shadow on="t" opacity="24903f" mv:blur="40000f" origin=",.5" offset="0,20000emu"/>
               </v:line>
             </w:pict>
@@ -2140,7 +2299,7 @@
           <w:lang w:val="en-US"/>
         </w:rPr>
         <w:drawing>
-          <wp:anchor distT="0" distB="0" distL="114300" distR="114300" simplePos="0" relativeHeight="251674112" behindDoc="0" locked="0" layoutInCell="1" allowOverlap="1" wp14:anchorId="42E95A22" wp14:editId="56136C5A">
+          <wp:anchor distT="0" distB="0" distL="114300" distR="114300" simplePos="0" relativeHeight="251673088" behindDoc="0" locked="0" layoutInCell="1" allowOverlap="1" wp14:anchorId="42E95A22" wp14:editId="3EF1F74D">
             <wp:simplePos x="0" y="0"/>
             <wp:positionH relativeFrom="column">
               <wp:posOffset>2857500</wp:posOffset>
@@ -2220,7 +2379,7 @@
           <w:lang w:val="en-US"/>
         </w:rPr>
         <w:drawing>
-          <wp:anchor distT="0" distB="0" distL="114300" distR="114300" simplePos="0" relativeHeight="251676160" behindDoc="0" locked="0" layoutInCell="1" allowOverlap="1" wp14:anchorId="791208D8" wp14:editId="1D819EEA">
+          <wp:anchor distT="0" distB="0" distL="114300" distR="114300" simplePos="0" relativeHeight="251675136" behindDoc="0" locked="0" layoutInCell="1" allowOverlap="1" wp14:anchorId="791208D8" wp14:editId="63A91A17">
             <wp:simplePos x="0" y="0"/>
             <wp:positionH relativeFrom="column">
               <wp:posOffset>0</wp:posOffset>
@@ -2335,7 +2494,7 @@
           <w:lang w:val="en-US"/>
         </w:rPr>
         <w:drawing>
-          <wp:anchor distT="0" distB="0" distL="114300" distR="114300" simplePos="0" relativeHeight="251673088" behindDoc="0" locked="0" layoutInCell="1" allowOverlap="1" wp14:anchorId="15C8B4FF" wp14:editId="0E8BDDC1">
+          <wp:anchor distT="0" distB="0" distL="114300" distR="114300" simplePos="0" relativeHeight="251672064" behindDoc="0" locked="0" layoutInCell="1" allowOverlap="1" wp14:anchorId="15C8B4FF" wp14:editId="695ACB61">
             <wp:simplePos x="0" y="0"/>
             <wp:positionH relativeFrom="column">
               <wp:posOffset>457200</wp:posOffset>
@@ -2518,7 +2677,7 @@
           <w:lang w:val="en-US"/>
         </w:rPr>
         <w:drawing>
-          <wp:inline distT="0" distB="0" distL="0" distR="0" wp14:anchorId="7583086D" wp14:editId="3060426E">
+          <wp:inline distT="0" distB="0" distL="0" distR="0" wp14:anchorId="7583086D" wp14:editId="5B393F13">
             <wp:extent cx="2400300" cy="497576"/>
             <wp:effectExtent l="0" t="0" r="0" b="10795"/>
             <wp:docPr id="15" name="Picture 15"/>
@@ -2634,7 +2793,7 @@
           <w:lang w:val="en-US"/>
         </w:rPr>
         <w:drawing>
-          <wp:anchor distT="0" distB="0" distL="114300" distR="114300" simplePos="0" relativeHeight="251675136" behindDoc="0" locked="0" layoutInCell="1" allowOverlap="1" wp14:anchorId="0D4151B0" wp14:editId="6439243F">
+          <wp:anchor distT="0" distB="0" distL="114300" distR="114300" simplePos="0" relativeHeight="251674112" behindDoc="0" locked="0" layoutInCell="1" allowOverlap="1" wp14:anchorId="0D4151B0" wp14:editId="3E3598E4">
             <wp:simplePos x="0" y="0"/>
             <wp:positionH relativeFrom="column">
               <wp:posOffset>-24130</wp:posOffset>
@@ -4587,7 +4746,7 @@
 </file>
 
 <file path=customXml/itemProps1.xml><?xml version="1.0" encoding="utf-8"?>
-<ds:datastoreItem xmlns:ds="http://schemas.openxmlformats.org/officeDocument/2006/customXml" ds:itemID="{53D544E1-3D08-8C49-A3BC-A72E32C9B58B}">
+<ds:datastoreItem xmlns:ds="http://schemas.openxmlformats.org/officeDocument/2006/customXml" ds:itemID="{5BAB48C2-3378-7B47-BC82-8D11E0B19128}">
   <ds:schemaRefs>
     <ds:schemaRef ds:uri="http://schemas.openxmlformats.org/officeDocument/2006/bibliography"/>
   </ds:schemaRefs>

</xml_diff>